<commit_message>
Inserts edits so that it mirrors the appellant interview.
</commit_message>
<xml_diff>
--- a/docassemble/MAInformalAppelleeBrief/data/templates/appellee_brief_next_steps.docx
+++ b/docassemble/MAInformalAppelleeBrief/data/templates/appellee_brief_next_steps.docx
@@ -378,7 +378,13 @@
           <w:rPr>
             <w:rStyle w:val="Hyperlink"/>
           </w:rPr>
-          <w:t>Record Appendix</w:t>
+          <w:t>Supplemental R</w:t>
+        </w:r>
+        <w:r>
+          <w:rPr>
+            <w:rStyle w:val="Hyperlink"/>
+          </w:rPr>
+          <w:t>ecord Appendix</w:t>
         </w:r>
       </w:hyperlink>
       <w:r>
@@ -457,7 +463,13 @@
         <w:t>the briefs</w:t>
       </w:r>
       <w:r>
-        <w:t xml:space="preserve"> and the record appendix. They may decide </w:t>
+        <w:t xml:space="preserve"> and the record appendi</w:t>
+      </w:r>
+      <w:r>
+        <w:t>ces</w:t>
+      </w:r>
+      <w:r>
+        <w:t xml:space="preserve">. They may decide </w:t>
       </w:r>
       <w:r>
         <w:t xml:space="preserve">the appeal </w:t>
@@ -466,7 +478,10 @@
         <w:t xml:space="preserve">based just on </w:t>
       </w:r>
       <w:r>
-        <w:t>the briefs and record appendix</w:t>
+        <w:t>the briefs and record appendi</w:t>
+      </w:r>
+      <w:r>
+        <w:t>ces</w:t>
       </w:r>
       <w:r>
         <w:t>, or they may schedule a hearing</w:t>
@@ -506,7 +521,13 @@
         <w:t>Wait for a reply</w:t>
       </w:r>
       <w:r>
-        <w:t xml:space="preserve"> brief from the appellee</w:t>
+        <w:t xml:space="preserve"> </w:t>
+      </w:r>
+      <w:r>
+        <w:t xml:space="preserve">from the </w:t>
+      </w:r>
+      <w:r>
+        <w:t>Appeals Court</w:t>
       </w:r>
       <w:r>
         <w:t>.</w:t>
@@ -845,6 +866,669 @@
         </w:drawing>
       </w:r>
     </w:p>
+    <w:p/>
+    <w:p/>
+    <w:p/>
+    <w:p>
+      <w:pPr>
+        <w:pStyle w:val="Heading2"/>
+      </w:pPr>
+      <w:r>
+        <w:lastRenderedPageBreak/>
+        <w:t xml:space="preserve">Supplemental </w:t>
+      </w:r>
+      <w:r>
+        <w:t>Record Appendix (filed as a separate document)</w:t>
+      </w:r>
+    </w:p>
+    <w:p>
+      <w:pPr>
+        <w:rPr>
+          <w:rFonts w:eastAsia="Courier New"/>
+        </w:rPr>
+      </w:pPr>
+      <w:r>
+        <w:rPr>
+          <w:rFonts w:eastAsia="Times New Roman"/>
+          <w:color w:val="000000" w:themeColor="text1"/>
+        </w:rPr>
+        <w:t>As</w:t>
+      </w:r>
+      <w:r>
+        <w:rPr>
+          <w:rFonts w:eastAsia="Times New Roman"/>
+          <w:color w:val="000000" w:themeColor="text1"/>
+        </w:rPr>
+        <w:t xml:space="preserve"> an appellee (responding to an appeal), you may file a </w:t>
+      </w:r>
+      <w:r>
+        <w:rPr>
+          <w:rFonts w:eastAsia="Times New Roman"/>
+          <w:color w:val="000000" w:themeColor="text1"/>
+        </w:rPr>
+        <w:t>record appendix that will be called the "</w:t>
+      </w:r>
+      <w:r>
+        <w:rPr>
+          <w:rFonts w:eastAsia="Times New Roman"/>
+          <w:color w:val="000000" w:themeColor="text1"/>
+        </w:rPr>
+        <w:t>supplemental appendix</w:t>
+      </w:r>
+      <w:r>
+        <w:rPr>
+          <w:rFonts w:eastAsia="Times New Roman"/>
+          <w:color w:val="000000" w:themeColor="text1"/>
+        </w:rPr>
+        <w:t>,"</w:t>
+      </w:r>
+      <w:r>
+        <w:rPr>
+          <w:rFonts w:eastAsia="Times New Roman"/>
+          <w:color w:val="000000" w:themeColor="text1"/>
+        </w:rPr>
+        <w:t xml:space="preserve"> containing copies of documents that were filed in or created by the trial court or agency</w:t>
+      </w:r>
+      <w:r>
+        <w:rPr>
+          <w:rFonts w:eastAsia="Times New Roman"/>
+          <w:color w:val="000000" w:themeColor="text1"/>
+        </w:rPr>
+        <w:t>, are not impounded,</w:t>
+      </w:r>
+      <w:r>
+        <w:rPr>
+          <w:rFonts w:eastAsia="Times New Roman"/>
+          <w:color w:val="000000" w:themeColor="text1"/>
+        </w:rPr>
+        <w:t xml:space="preserve"> and are relevant to the Appeals Court</w:t>
+      </w:r>
+      <w:r>
+        <w:rPr>
+          <w:rFonts w:eastAsia="Times New Roman"/>
+          <w:color w:val="000000" w:themeColor="text1"/>
+        </w:rPr>
+        <w:t>'</w:t>
+      </w:r>
+      <w:r>
+        <w:rPr>
+          <w:rFonts w:eastAsia="Times New Roman"/>
+          <w:color w:val="000000" w:themeColor="text1"/>
+        </w:rPr>
+        <w:t>s review of the issues raised on appeal, even if the document is also included in the appellant</w:t>
+      </w:r>
+      <w:r>
+        <w:rPr>
+          <w:rFonts w:eastAsia="Times New Roman"/>
+          <w:color w:val="000000" w:themeColor="text1"/>
+        </w:rPr>
+        <w:t>'</w:t>
+      </w:r>
+      <w:r>
+        <w:rPr>
+          <w:rFonts w:eastAsia="Times New Roman"/>
+          <w:color w:val="000000" w:themeColor="text1"/>
+        </w:rPr>
+        <w:t>s record appendix</w:t>
+      </w:r>
+      <w:r>
+        <w:rPr>
+          <w:rFonts w:eastAsia="Times New Roman"/>
+          <w:color w:val="000000" w:themeColor="text1"/>
+        </w:rPr>
+        <w:t xml:space="preserve">.  There is a </w:t>
+      </w:r>
+      <w:r>
+        <w:rPr>
+          <w:rFonts w:eastAsia="Times New Roman"/>
+          <w:b/>
+          <w:bCs/>
+          <w:color w:val="000000" w:themeColor="text1"/>
+        </w:rPr>
+        <w:t>special procedure for filing impounded information</w:t>
+      </w:r>
+      <w:r>
+        <w:rPr>
+          <w:rFonts w:eastAsia="Times New Roman"/>
+          <w:color w:val="000000" w:themeColor="text1"/>
+        </w:rPr>
+        <w:t xml:space="preserve"> that is described </w:t>
+      </w:r>
+      <w:r>
+        <w:rPr>
+          <w:rFonts w:eastAsia="Courier New"/>
+        </w:rPr>
+        <w:t>below and in section (d) (4) of the Informal Brief Guidance.</w:t>
+      </w:r>
+    </w:p>
+    <w:p>
+      <w:pPr>
+        <w:rPr>
+          <w:rFonts w:eastAsia="Courier New"/>
+        </w:rPr>
+      </w:pPr>
+    </w:p>
+    <w:p>
+      <w:pPr>
+        <w:textAlignment w:val="baseline"/>
+        <w:rPr>
+          <w:rFonts w:eastAsia="Times New Roman"/>
+          <w:color w:val="000000" w:themeColor="text1"/>
+        </w:rPr>
+      </w:pPr>
+      <w:r>
+        <w:rPr>
+          <w:rFonts w:eastAsia="Times New Roman"/>
+          <w:color w:val="000000" w:themeColor="text1"/>
+        </w:rPr>
+        <w:t>F</w:t>
+      </w:r>
+      <w:r>
+        <w:rPr>
+          <w:rFonts w:eastAsia="Times New Roman"/>
+          <w:color w:val="000000" w:themeColor="text1"/>
+        </w:rPr>
+        <w:t>iling a supplemental appendix is not mandatory</w:t>
+      </w:r>
+      <w:r>
+        <w:rPr>
+          <w:rFonts w:eastAsia="Times New Roman"/>
+          <w:color w:val="000000" w:themeColor="text1"/>
+        </w:rPr>
+        <w:t xml:space="preserve"> unless the document or testimony you are referring to in your informal appellee brief was not included in the appellant's record appendix or transcript(s)</w:t>
+      </w:r>
+      <w:r>
+        <w:rPr>
+          <w:rFonts w:eastAsia="Times New Roman"/>
+          <w:color w:val="000000" w:themeColor="text1"/>
+        </w:rPr>
+        <w:t>.</w:t>
+      </w:r>
+      <w:r>
+        <w:rPr>
+          <w:rFonts w:eastAsia="Times New Roman"/>
+          <w:color w:val="000000" w:themeColor="text1"/>
+        </w:rPr>
+        <w:t xml:space="preserve"> </w:t>
+      </w:r>
+      <w:r>
+        <w:rPr>
+          <w:rFonts w:eastAsia="Times New Roman"/>
+          <w:color w:val="000000" w:themeColor="text1"/>
+        </w:rPr>
+        <w:t xml:space="preserve"> </w:t>
+      </w:r>
+      <w:r>
+        <w:rPr>
+          <w:rFonts w:eastAsia="Times New Roman"/>
+          <w:color w:val="000000" w:themeColor="text1"/>
+        </w:rPr>
+        <w:t>If you are a</w:t>
+      </w:r>
+      <w:r>
+        <w:rPr>
+          <w:rFonts w:eastAsia="Times New Roman"/>
+          <w:color w:val="000000" w:themeColor="text1"/>
+        </w:rPr>
+        <w:t>n appellee responding to an informal brief under this pilot program</w:t>
+      </w:r>
+      <w:r>
+        <w:rPr>
+          <w:rFonts w:eastAsia="Times New Roman"/>
+          <w:color w:val="000000" w:themeColor="text1"/>
+        </w:rPr>
+        <w:t>, you</w:t>
+      </w:r>
+      <w:r>
+        <w:rPr>
+          <w:rFonts w:eastAsia="Times New Roman"/>
+          <w:color w:val="000000" w:themeColor="text1"/>
+        </w:rPr>
+        <w:t xml:space="preserve"> do not need permission to file a supplemental appendix, whether </w:t>
+      </w:r>
+      <w:r>
+        <w:rPr>
+          <w:rFonts w:eastAsia="Times New Roman"/>
+          <w:color w:val="000000" w:themeColor="text1"/>
+        </w:rPr>
+        <w:t>you</w:t>
+      </w:r>
+      <w:r>
+        <w:rPr>
+          <w:rFonts w:eastAsia="Times New Roman"/>
+          <w:color w:val="000000" w:themeColor="text1"/>
+        </w:rPr>
+        <w:t xml:space="preserve"> are submitting an informal brief or a formal one.</w:t>
+      </w:r>
+    </w:p>
+    <w:p>
+      <w:pPr>
+        <w:textAlignment w:val="baseline"/>
+        <w:rPr>
+          <w:rFonts w:eastAsia="Times New Roman"/>
+          <w:color w:val="000000" w:themeColor="text1"/>
+        </w:rPr>
+      </w:pPr>
+    </w:p>
+    <w:p>
+      <w:pPr>
+        <w:textAlignment w:val="baseline"/>
+        <w:rPr>
+          <w:rFonts w:eastAsia="Times New Roman"/>
+          <w:color w:val="000000" w:themeColor="text1"/>
+        </w:rPr>
+      </w:pPr>
+      <w:r>
+        <w:rPr>
+          <w:rFonts w:eastAsia="Times New Roman"/>
+          <w:color w:val="000000" w:themeColor="text1"/>
+        </w:rPr>
+        <w:t xml:space="preserve">If a supplemental appendix is filed, it must be filed as a </w:t>
+      </w:r>
+      <w:r>
+        <w:rPr>
+          <w:rFonts w:eastAsia="Times New Roman"/>
+          <w:b/>
+          <w:bCs/>
+          <w:color w:val="000000" w:themeColor="text1"/>
+        </w:rPr>
+        <w:t>separate document</w:t>
+      </w:r>
+      <w:r>
+        <w:rPr>
+          <w:rFonts w:eastAsia="Times New Roman"/>
+          <w:color w:val="000000" w:themeColor="text1"/>
+        </w:rPr>
+        <w:t xml:space="preserve"> from the </w:t>
+      </w:r>
+      <w:r>
+        <w:rPr>
+          <w:rFonts w:eastAsia="Times New Roman"/>
+          <w:color w:val="000000" w:themeColor="text1"/>
+        </w:rPr>
+        <w:t xml:space="preserve">informal </w:t>
+      </w:r>
+      <w:r>
+        <w:rPr>
+          <w:rFonts w:eastAsia="Times New Roman"/>
+          <w:color w:val="000000" w:themeColor="text1"/>
+        </w:rPr>
+        <w:t xml:space="preserve">appellee brief.  </w:t>
+      </w:r>
+      <w:r>
+        <w:rPr>
+          <w:rFonts w:eastAsia="Times New Roman"/>
+          <w:color w:val="000000" w:themeColor="text1"/>
+        </w:rPr>
+        <w:t xml:space="preserve">It is filed at the same time as when you file your appellee brief. </w:t>
+      </w:r>
+      <w:r>
+        <w:rPr>
+          <w:rFonts w:eastAsia="Times New Roman"/>
+          <w:color w:val="000000" w:themeColor="text1"/>
+        </w:rPr>
+        <w:t xml:space="preserve">The pages must be numbered consecutively with the cover page being </w:t>
+      </w:r>
+      <w:r>
+        <w:rPr>
+          <w:rFonts w:eastAsia="Times New Roman"/>
+          <w:color w:val="000000" w:themeColor="text1"/>
+        </w:rPr>
+        <w:t>page one</w:t>
+      </w:r>
+      <w:r>
+        <w:rPr>
+          <w:rFonts w:eastAsia="Times New Roman"/>
+          <w:color w:val="000000" w:themeColor="text1"/>
+        </w:rPr>
+        <w:t xml:space="preserve">, and the supplemental appendix must include a table of contents that lists </w:t>
+      </w:r>
+      <w:r>
+        <w:rPr>
+          <w:rFonts w:eastAsia="Times New Roman"/>
+          <w:color w:val="000000" w:themeColor="text1"/>
+        </w:rPr>
+        <w:t xml:space="preserve">by title </w:t>
+      </w:r>
+      <w:r>
+        <w:rPr>
+          <w:rFonts w:eastAsia="Times New Roman"/>
+          <w:color w:val="000000" w:themeColor="text1"/>
+        </w:rPr>
+        <w:t xml:space="preserve">each document </w:t>
+      </w:r>
+      <w:r>
+        <w:rPr>
+          <w:rFonts w:eastAsia="Times New Roman"/>
+          <w:color w:val="000000" w:themeColor="text1"/>
+        </w:rPr>
+        <w:t>it contains,</w:t>
+      </w:r>
+      <w:r>
+        <w:rPr>
+          <w:rFonts w:eastAsia="Times New Roman"/>
+          <w:color w:val="000000" w:themeColor="text1"/>
+        </w:rPr>
+        <w:t xml:space="preserve"> and the page on which it begins.</w:t>
+      </w:r>
+      <w:r>
+        <w:rPr>
+          <w:rFonts w:eastAsia="Times New Roman"/>
+          <w:color w:val="000000" w:themeColor="text1"/>
+        </w:rPr>
+        <w:t xml:space="preserve">  A template is provided as part of this pilot program. A copy of a supplemental appendix must be served on each party in the case, with the service identified in your certificate of service. </w:t>
+      </w:r>
+    </w:p>
+    <w:p>
+      <w:pPr>
+        <w:textAlignment w:val="baseline"/>
+        <w:rPr>
+          <w:rFonts w:eastAsia="Times New Roman"/>
+          <w:color w:val="000000" w:themeColor="text1"/>
+        </w:rPr>
+      </w:pPr>
+    </w:p>
+    <w:p>
+      <w:pPr>
+        <w:textAlignment w:val="baseline"/>
+        <w:rPr>
+          <w:rFonts w:eastAsia="Times New Roman"/>
+          <w:color w:val="000000" w:themeColor="text1"/>
+        </w:rPr>
+      </w:pPr>
+      <w:r>
+        <w:rPr>
+          <w:rFonts w:eastAsia="Times New Roman"/>
+          <w:b/>
+          <w:bCs/>
+          <w:color w:val="000000" w:themeColor="text1"/>
+        </w:rPr>
+        <w:t xml:space="preserve">Please note that only materials that were presented to the lower court </w:t>
+      </w:r>
+      <w:r>
+        <w:rPr>
+          <w:rFonts w:eastAsia="Times New Roman"/>
+          <w:b/>
+          <w:bCs/>
+          <w:color w:val="000000" w:themeColor="text1"/>
+        </w:rPr>
+        <w:t xml:space="preserve">or agency </w:t>
+      </w:r>
+      <w:r>
+        <w:rPr>
+          <w:rFonts w:eastAsia="Times New Roman"/>
+          <w:b/>
+          <w:bCs/>
+          <w:color w:val="000000" w:themeColor="text1"/>
+        </w:rPr>
+        <w:t xml:space="preserve">may be included in </w:t>
+      </w:r>
+      <w:r>
+        <w:rPr>
+          <w:rFonts w:eastAsia="Times New Roman"/>
+          <w:b/>
+          <w:bCs/>
+          <w:color w:val="000000" w:themeColor="text1"/>
+        </w:rPr>
+        <w:t>a</w:t>
+      </w:r>
+      <w:r>
+        <w:rPr>
+          <w:rFonts w:eastAsia="Times New Roman"/>
+          <w:b/>
+          <w:bCs/>
+          <w:color w:val="000000" w:themeColor="text1"/>
+        </w:rPr>
+        <w:t xml:space="preserve"> supplemental appendix</w:t>
+      </w:r>
+      <w:r>
+        <w:rPr>
+          <w:rFonts w:eastAsia="Times New Roman"/>
+          <w:color w:val="000000" w:themeColor="text1"/>
+        </w:rPr>
+        <w:t>.</w:t>
+      </w:r>
+      <w:r>
+        <w:rPr>
+          <w:rFonts w:eastAsia="Times New Roman"/>
+          <w:color w:val="000000" w:themeColor="text1"/>
+        </w:rPr>
+        <w:t xml:space="preserve"> </w:t>
+      </w:r>
+      <w:r>
+        <w:rPr>
+          <w:rFonts w:eastAsia="Times New Roman"/>
+          <w:color w:val="000000" w:themeColor="text1"/>
+        </w:rPr>
+        <w:t xml:space="preserve"> If you wish to include materials that were not presented to the lower court</w:t>
+      </w:r>
+      <w:r>
+        <w:rPr>
+          <w:rFonts w:eastAsia="Times New Roman"/>
+          <w:color w:val="000000" w:themeColor="text1"/>
+        </w:rPr>
+        <w:t xml:space="preserve"> or agency</w:t>
+      </w:r>
+      <w:r>
+        <w:rPr>
+          <w:rFonts w:eastAsia="Times New Roman"/>
+          <w:color w:val="000000" w:themeColor="text1"/>
+        </w:rPr>
+        <w:t>, you must file a motion in the Appeals Court seeking permission to do so.</w:t>
+      </w:r>
+      <w:r>
+        <w:rPr>
+          <w:rFonts w:eastAsia="Times New Roman"/>
+          <w:color w:val="000000" w:themeColor="text1"/>
+        </w:rPr>
+        <w:t xml:space="preserve"> </w:t>
+      </w:r>
+      <w:r>
+        <w:rPr>
+          <w:rFonts w:eastAsia="Times New Roman"/>
+          <w:color w:val="000000" w:themeColor="text1"/>
+        </w:rPr>
+        <w:t xml:space="preserve"> (Such motions are usually denied because the Appeals Court reviews the judge</w:t>
+      </w:r>
+      <w:r>
+        <w:rPr>
+          <w:rFonts w:eastAsia="Times New Roman"/>
+          <w:color w:val="000000" w:themeColor="text1"/>
+        </w:rPr>
+        <w:t>'</w:t>
+      </w:r>
+      <w:r>
+        <w:rPr>
+          <w:rFonts w:eastAsia="Times New Roman"/>
+          <w:color w:val="000000" w:themeColor="text1"/>
+        </w:rPr>
+        <w:t>s decision based only on the information that was before the judge.)</w:t>
+      </w:r>
+    </w:p>
+    <w:p>
+      <w:pPr>
+        <w:rPr>
+          <w:lang w:val="en-US"/>
+        </w:rPr>
+      </w:pPr>
+    </w:p>
+    <w:p>
+      <w:pPr>
+        <w:rPr>
+          <w:lang w:val="en-US"/>
+        </w:rPr>
+      </w:pPr>
+    </w:p>
+    <w:p>
+      <w:pPr>
+        <w:rPr>
+          <w:lang w:val="en-US"/>
+        </w:rPr>
+      </w:pPr>
+    </w:p>
+    <w:p>
+      <w:pPr>
+        <w:rPr>
+          <w:lang w:val="en-US"/>
+        </w:rPr>
+      </w:pPr>
+    </w:p>
+    <w:p>
+      <w:pPr>
+        <w:rPr>
+          <w:lang w:val="en-US"/>
+        </w:rPr>
+      </w:pPr>
+    </w:p>
+    <w:p>
+      <w:pPr>
+        <w:rPr>
+          <w:lang w:val="en-US"/>
+        </w:rPr>
+      </w:pPr>
+    </w:p>
+    <w:p>
+      <w:pPr>
+        <w:rPr>
+          <w:lang w:val="en-US"/>
+        </w:rPr>
+      </w:pPr>
+    </w:p>
+    <w:p>
+      <w:pPr>
+        <w:rPr>
+          <w:lang w:val="en-US"/>
+        </w:rPr>
+      </w:pPr>
+    </w:p>
+    <w:p>
+      <w:pPr>
+        <w:rPr>
+          <w:lang w:val="en-US"/>
+        </w:rPr>
+      </w:pPr>
+    </w:p>
+    <w:p>
+      <w:pPr>
+        <w:pStyle w:val="Heading2"/>
+      </w:pPr>
+      <w:r>
+        <w:t>Impounded Record Appendix (filed as a separate document)</w:t>
+      </w:r>
+    </w:p>
+    <w:p>
+      <w:pPr>
+        <w:rPr>
+          <w:lang w:val="en-US"/>
+        </w:rPr>
+      </w:pPr>
+    </w:p>
+    <w:p>
+      <w:pPr>
+        <w:rPr>
+          <w:lang w:val="en-US"/>
+        </w:rPr>
+      </w:pPr>
+      <w:r>
+        <w:rPr>
+          <w:b/>
+          <w:bCs/>
+          <w:lang w:val="en-US"/>
+        </w:rPr>
+        <w:tab/>
+      </w:r>
+      <w:r>
+        <w:rPr>
+          <w:lang w:val="en-US"/>
+        </w:rPr>
+        <w:t xml:space="preserve">In addition to information that is automatically impounded or confidential under a law or court rule, such as the names of children or victims of certain crimes or financial statements in a divorce or child support case, any information or document that was impounded in the trial court continues to be impounded in the Appeals Court.  </w:t>
+      </w:r>
+      <w:r>
+        <w:rPr>
+          <w:b/>
+          <w:bCs/>
+          <w:lang w:val="en-US"/>
+        </w:rPr>
+        <w:t>You are responsible for finding out which if any such laws or rules apply in your case</w:t>
+      </w:r>
+      <w:r>
+        <w:rPr>
+          <w:lang w:val="en-US"/>
+        </w:rPr>
+        <w:t>.</w:t>
+      </w:r>
+    </w:p>
+    <w:p>
+      <w:pPr>
+        <w:rPr>
+          <w:lang w:val="en-US"/>
+        </w:rPr>
+      </w:pPr>
+    </w:p>
+    <w:p>
+      <w:pPr>
+        <w:rPr>
+          <w:lang w:val="en-US"/>
+        </w:rPr>
+      </w:pPr>
+      <w:r>
+        <w:rPr>
+          <w:lang w:val="en-US"/>
+        </w:rPr>
+        <w:tab/>
+        <w:t xml:space="preserve">Documents containing </w:t>
+      </w:r>
+      <w:r>
+        <w:rPr>
+          <w:b/>
+          <w:bCs/>
+          <w:lang w:val="en-US"/>
+        </w:rPr>
+        <w:t>impounded information must be filed in a separate record appendix volume</w:t>
+      </w:r>
+      <w:r>
+        <w:rPr>
+          <w:lang w:val="en-US"/>
+        </w:rPr>
+        <w:t xml:space="preserve"> whose cover states it "Contains Impounded Material."  Like your regular record appendix, this impounded volume of appendix must have consecutive page numbers, with the cover page being page one, and must have a table of contents listing each document along with the page where it begins.  A template is provided as part of this pilot program.</w:t>
+      </w:r>
+    </w:p>
+    <w:p>
+      <w:pPr>
+        <w:rPr>
+          <w:lang w:val="en-US"/>
+        </w:rPr>
+      </w:pPr>
+    </w:p>
+    <w:p>
+      <w:pPr>
+        <w:rPr>
+          <w:lang w:val="en-US"/>
+        </w:rPr>
+      </w:pPr>
+      <w:r>
+        <w:rPr>
+          <w:lang w:val="en-US"/>
+        </w:rPr>
+        <w:tab/>
+        <w:t xml:space="preserve">Documents that are not impounded but appear in an appendix and contain confidential or personal identifying information (PII) must be "redacted," which means </w:t>
+      </w:r>
+      <w:r>
+        <w:rPr>
+          <w:b/>
+          <w:bCs/>
+          <w:lang w:val="en-US"/>
+        </w:rPr>
+        <w:t>the confidential information and PII is blacked out so it cannot be seen</w:t>
+      </w:r>
+      <w:r>
+        <w:rPr>
+          <w:lang w:val="en-US"/>
+        </w:rPr>
+        <w:t>.  Examples of PII are Social Security numbers, taxpayer identification numbers, driver's license numbers, State-issued ID card numbers, passport numbers, financial account numbers, and credit or debit card numbers.</w:t>
+      </w:r>
+    </w:p>
+    <w:p/>
     <w:p/>
     <w:p/>
     <w:sectPr>

</xml_diff>